<commit_message>
#NITN documents and final documentation
</commit_message>
<xml_diff>
--- a/Dosar/00_Cerere.docx
+++ b/Dosar/00_Cerere.docx
@@ -545,39 +545,7 @@
           <w:szCs w:val="24"/>
           <w:u w:val="single"/>
         </w:rPr>
-        <w:t xml:space="preserve">Asist. </w:t>
-      </w:r>
-      <w:r>
-        <w:rPr>
-          <w:sz w:val="24"/>
-          <w:szCs w:val="24"/>
-          <w:u w:val="single"/>
-        </w:rPr>
-        <w:t>Ș</w:t>
-      </w:r>
-      <w:r>
-        <w:rPr>
-          <w:sz w:val="24"/>
-          <w:szCs w:val="24"/>
-          <w:u w:val="single"/>
-        </w:rPr>
-        <w:t>L. Dr. Ing. Ni</w:t>
-      </w:r>
-      <w:r>
-        <w:rPr>
-          <w:sz w:val="24"/>
-          <w:szCs w:val="24"/>
-          <w:u w:val="single"/>
-        </w:rPr>
-        <w:t>ță</w:t>
-      </w:r>
-      <w:r>
-        <w:rPr>
-          <w:sz w:val="24"/>
-          <w:szCs w:val="24"/>
-          <w:u w:val="single"/>
-        </w:rPr>
-        <w:t xml:space="preserve"> Valentin-Adrian</w:t>
+        <w:t>Asist. ȘL. Dr. Ing. Niță Valentin-Adrian</w:t>
       </w:r>
       <w:r>
         <w:rPr>
@@ -668,7 +636,7 @@
       </w:r>
       <w:r>
         <w:rPr>
-          <w:rStyle w:val="FootnoteReference"/>
+          <w:rStyle w:val="Referinnotdesubsol"/>
           <w:rFonts w:cstheme="minorHAnsi"/>
           <w:color w:val="000000"/>
           <w:sz w:val="20"/>
@@ -914,7 +882,7 @@
   <w:footnote w:id="1">
     <w:p>
       <w:pPr>
-        <w:pStyle w:val="FootnoteText"/>
+        <w:pStyle w:val="Textnotdesubsol"/>
         <w:rPr>
           <w:rFonts w:ascii="Times New Roman" w:hAnsi="Times New Roman" w:cs="Times New Roman"/>
           <w:sz w:val="16"/>
@@ -923,7 +891,7 @@
       </w:pPr>
       <w:r>
         <w:rPr>
-          <w:rStyle w:val="FootnoteReference"/>
+          <w:rStyle w:val="Referinnotdesubsol"/>
           <w:rFonts w:ascii="Times New Roman" w:hAnsi="Times New Roman" w:cs="Times New Roman"/>
           <w:sz w:val="16"/>
           <w:szCs w:val="16"/>
@@ -1343,13 +1311,13 @@
     <w:qFormat/>
     <w:rsid w:val="00A57172"/>
   </w:style>
-  <w:style w:type="character" w:default="1" w:styleId="DefaultParagraphFont">
+  <w:style w:type="character" w:default="1" w:styleId="Fontdeparagrafimplicit">
     <w:name w:val="Default Paragraph Font"/>
     <w:uiPriority w:val="1"/>
     <w:semiHidden/>
     <w:unhideWhenUsed/>
   </w:style>
-  <w:style w:type="table" w:default="1" w:styleId="TableNormal">
+  <w:style w:type="table" w:default="1" w:styleId="TabelNormal">
     <w:name w:val="Normal Table"/>
     <w:uiPriority w:val="99"/>
     <w:semiHidden/>
@@ -1364,16 +1332,16 @@
       </w:tblCellMar>
     </w:tblPr>
   </w:style>
-  <w:style w:type="numbering" w:default="1" w:styleId="NoList">
+  <w:style w:type="numbering" w:default="1" w:styleId="FrListare">
     <w:name w:val="No List"/>
     <w:uiPriority w:val="99"/>
     <w:semiHidden/>
     <w:unhideWhenUsed/>
   </w:style>
-  <w:style w:type="paragraph" w:styleId="EndnoteText">
+  <w:style w:type="paragraph" w:styleId="Textnotdefinal">
     <w:name w:val="endnote text"/>
     <w:basedOn w:val="Normal"/>
-    <w:link w:val="EndnoteTextChar"/>
+    <w:link w:val="TextnotdefinalCaracter"/>
     <w:uiPriority w:val="99"/>
     <w:semiHidden/>
     <w:unhideWhenUsed/>
@@ -1386,10 +1354,10 @@
       <w:szCs w:val="20"/>
     </w:rPr>
   </w:style>
-  <w:style w:type="character" w:customStyle="1" w:styleId="EndnoteTextChar">
-    <w:name w:val="Endnote Text Char"/>
-    <w:basedOn w:val="DefaultParagraphFont"/>
-    <w:link w:val="EndnoteText"/>
+  <w:style w:type="character" w:customStyle="1" w:styleId="TextnotdefinalCaracter">
+    <w:name w:val="Text notă de final Caracter"/>
+    <w:basedOn w:val="Fontdeparagrafimplicit"/>
+    <w:link w:val="Textnotdefinal"/>
     <w:uiPriority w:val="99"/>
     <w:semiHidden/>
     <w:rsid w:val="00A57172"/>
@@ -1398,9 +1366,9 @@
       <w:szCs w:val="20"/>
     </w:rPr>
   </w:style>
-  <w:style w:type="character" w:styleId="EndnoteReference">
+  <w:style w:type="character" w:styleId="Referinnotdefinal">
     <w:name w:val="endnote reference"/>
-    <w:basedOn w:val="DefaultParagraphFont"/>
+    <w:basedOn w:val="Fontdeparagrafimplicit"/>
     <w:uiPriority w:val="99"/>
     <w:semiHidden/>
     <w:unhideWhenUsed/>
@@ -1409,10 +1377,10 @@
       <w:vertAlign w:val="superscript"/>
     </w:rPr>
   </w:style>
-  <w:style w:type="paragraph" w:styleId="FootnoteText">
+  <w:style w:type="paragraph" w:styleId="Textnotdesubsol">
     <w:name w:val="footnote text"/>
     <w:basedOn w:val="Normal"/>
-    <w:link w:val="FootnoteTextChar"/>
+    <w:link w:val="TextnotdesubsolCaracter"/>
     <w:uiPriority w:val="99"/>
     <w:semiHidden/>
     <w:unhideWhenUsed/>
@@ -1425,10 +1393,10 @@
       <w:szCs w:val="20"/>
     </w:rPr>
   </w:style>
-  <w:style w:type="character" w:customStyle="1" w:styleId="FootnoteTextChar">
-    <w:name w:val="Footnote Text Char"/>
-    <w:basedOn w:val="DefaultParagraphFont"/>
-    <w:link w:val="FootnoteText"/>
+  <w:style w:type="character" w:customStyle="1" w:styleId="TextnotdesubsolCaracter">
+    <w:name w:val="Text notă de subsol Caracter"/>
+    <w:basedOn w:val="Fontdeparagrafimplicit"/>
+    <w:link w:val="Textnotdesubsol"/>
     <w:uiPriority w:val="99"/>
     <w:semiHidden/>
     <w:rsid w:val="00A57172"/>
@@ -1437,9 +1405,9 @@
       <w:szCs w:val="20"/>
     </w:rPr>
   </w:style>
-  <w:style w:type="character" w:styleId="FootnoteReference">
+  <w:style w:type="character" w:styleId="Referinnotdesubsol">
     <w:name w:val="footnote reference"/>
-    <w:basedOn w:val="DefaultParagraphFont"/>
+    <w:basedOn w:val="Fontdeparagrafimplicit"/>
     <w:uiPriority w:val="99"/>
     <w:semiHidden/>
     <w:unhideWhenUsed/>

</xml_diff>